<commit_message>
Completed several labs and added folder for Randy Scovil's sample code
</commit_message>
<xml_diff>
--- a/project/proposal.docx
+++ b/project/proposal.docx
@@ -4,32 +4,469 @@
   <w:body>
     <w:p>
       <w:pPr>
+        <w:spacing w:line="360" w:lineRule="auto"/>
         <w:jc w:val="center"/>
         <w:rPr>
           <w:b/>
-          <w:sz w:val="24"/>
+          <w:sz w:val="32"/>
+          <w:szCs w:val="32"/>
         </w:rPr>
       </w:pPr>
       <w:r>
         <w:rPr>
           <w:b/>
-          <w:sz w:val="24"/>
-        </w:rPr>
-        <w:t>CSC 436 Final Project Proposal</w:t>
-      </w:r>
-    </w:p>
-    <w:p>
-      <w:pPr>
+          <w:sz w:val="32"/>
+          <w:szCs w:val="32"/>
+        </w:rPr>
+        <w:t>Quarter Project Milestone 1 –</w:t>
+      </w:r>
+      <w:r>
         <w:rPr>
           <w:b/>
-          <w:sz w:val="24"/>
-        </w:rPr>
-      </w:pPr>
+          <w:sz w:val="32"/>
+          <w:szCs w:val="32"/>
+        </w:rPr>
+        <w:t xml:space="preserve"> Proposal</w:t>
+      </w:r>
+    </w:p>
+    <w:p>
+      <w:pPr>
+        <w:rPr>
+          <w:b/>
+          <w:sz w:val="24"/>
+        </w:rPr>
+      </w:pPr>
+      <w:r>
+        <w:rPr>
+          <w:b/>
+          <w:sz w:val="24"/>
+        </w:rPr>
+        <w:t>Project Description</w:t>
+      </w:r>
+    </w:p>
+    <w:p>
+      <w:pPr>
+        <w:rPr>
+          <w:sz w:val="24"/>
+        </w:rPr>
+      </w:pPr>
+      <w:r>
+        <w:rPr>
+          <w:sz w:val="24"/>
+        </w:rPr>
+        <w:t>Food freshness tracker for anyone who buys food.</w:t>
+      </w:r>
+    </w:p>
+    <w:p>
+      <w:pPr>
+        <w:rPr>
+          <w:b/>
+          <w:sz w:val="24"/>
+        </w:rPr>
+      </w:pPr>
+    </w:p>
+    <w:p>
+      <w:pPr>
+        <w:rPr>
+          <w:b/>
+          <w:sz w:val="24"/>
+        </w:rPr>
+      </w:pPr>
+      <w:r>
+        <w:rPr>
+          <w:b/>
+          <w:sz w:val="24"/>
+        </w:rPr>
+        <w:t>Overview</w:t>
+      </w:r>
+    </w:p>
+    <w:p>
+      <w:pPr>
+        <w:rPr>
+          <w:sz w:val="24"/>
+        </w:rPr>
+      </w:pPr>
+      <w:r>
+        <w:rPr>
+          <w:sz w:val="24"/>
+        </w:rPr>
+        <w:t>Minimize food waste by providing users with an app that lets them track their purchased foods and their food’s expiration dates.</w:t>
+      </w:r>
+      <w:r>
+        <w:rPr>
+          <w:sz w:val="24"/>
+        </w:rPr>
+        <w:t xml:space="preserve"> </w:t>
+      </w:r>
+      <w:r>
+        <w:rPr>
+          <w:sz w:val="24"/>
+        </w:rPr>
+        <w:t>After buying their food, the user can add those grocery items to a list in the app. For each entry of the list, the user will input fields like:</w:t>
+      </w:r>
+    </w:p>
+    <w:p>
+      <w:pPr>
+        <w:rPr>
+          <w:sz w:val="24"/>
+        </w:rPr>
+      </w:pPr>
+    </w:p>
+    <w:p>
+      <w:pPr>
+        <w:pStyle w:val="ListParagraph"/>
+        <w:numPr>
+          <w:ilvl w:val="0"/>
+          <w:numId w:val="1"/>
+        </w:numPr>
+        <w:rPr>
+          <w:sz w:val="24"/>
+        </w:rPr>
+      </w:pPr>
+      <w:r>
+        <w:rPr>
+          <w:sz w:val="24"/>
+        </w:rPr>
+        <w:t>Product name</w:t>
+      </w:r>
+    </w:p>
+    <w:p>
+      <w:pPr>
+        <w:pStyle w:val="ListParagraph"/>
+        <w:numPr>
+          <w:ilvl w:val="0"/>
+          <w:numId w:val="1"/>
+        </w:numPr>
+        <w:rPr>
+          <w:sz w:val="24"/>
+        </w:rPr>
+      </w:pPr>
+      <w:r>
+        <w:rPr>
+          <w:sz w:val="24"/>
+        </w:rPr>
+        <w:t>Expiration date</w:t>
+      </w:r>
+      <w:r>
+        <w:rPr>
+          <w:sz w:val="24"/>
+        </w:rPr>
+        <w:t xml:space="preserve"> (for foods that have this)</w:t>
+      </w:r>
+    </w:p>
+    <w:p>
+      <w:pPr>
+        <w:pStyle w:val="ListParagraph"/>
+        <w:numPr>
+          <w:ilvl w:val="0"/>
+          <w:numId w:val="1"/>
+        </w:numPr>
+        <w:rPr>
+          <w:sz w:val="24"/>
+        </w:rPr>
+      </w:pPr>
+      <w:r>
+        <w:rPr>
+          <w:sz w:val="24"/>
+        </w:rPr>
+        <w:t>Custom Duration (for foods like fruit, or for foods to be kept in the freezer)</w:t>
+      </w:r>
+    </w:p>
+    <w:p>
+      <w:pPr>
+        <w:pStyle w:val="ListParagraph"/>
+        <w:numPr>
+          <w:ilvl w:val="0"/>
+          <w:numId w:val="1"/>
+        </w:numPr>
+        <w:rPr>
+          <w:sz w:val="24"/>
+        </w:rPr>
+      </w:pPr>
+      <w:r>
+        <w:rPr>
+          <w:sz w:val="24"/>
+        </w:rPr>
+        <w:t>Tag (to track certain types of foods such as meat, fruit, dairy, etc.)</w:t>
+      </w:r>
+    </w:p>
+    <w:p>
+      <w:pPr>
+        <w:rPr>
+          <w:sz w:val="24"/>
+        </w:rPr>
+      </w:pPr>
+    </w:p>
+    <w:p>
+      <w:pPr>
+        <w:rPr>
+          <w:sz w:val="24"/>
+        </w:rPr>
+      </w:pPr>
+      <w:r>
+        <w:rPr>
+          <w:sz w:val="24"/>
+        </w:rPr>
+        <w:t>Users will be notified as th</w:t>
+      </w:r>
       <w:bookmarkStart w:id="0" w:name="_GoBack"/>
       <w:bookmarkEnd w:id="0"/>
+      <w:r>
+        <w:rPr>
+          <w:sz w:val="24"/>
+        </w:rPr>
+        <w:t>e expiration date draws closer; once finished with the item, the user can mark the food as finished in the app so the notifications stop.</w:t>
+      </w:r>
+    </w:p>
+    <w:p>
+      <w:pPr>
+        <w:rPr>
+          <w:sz w:val="24"/>
+        </w:rPr>
+      </w:pPr>
+    </w:p>
+    <w:p>
+      <w:pPr>
+        <w:rPr>
+          <w:sz w:val="24"/>
+        </w:rPr>
+      </w:pPr>
+      <w:r>
+        <w:rPr>
+          <w:sz w:val="24"/>
+        </w:rPr>
+        <w:t>Possible features to increase the scope of this project include:</w:t>
+      </w:r>
+    </w:p>
+    <w:p>
+      <w:pPr>
+        <w:pStyle w:val="ListParagraph"/>
+        <w:numPr>
+          <w:ilvl w:val="0"/>
+          <w:numId w:val="4"/>
+        </w:numPr>
+        <w:rPr>
+          <w:sz w:val="24"/>
+        </w:rPr>
+      </w:pPr>
+      <w:r>
+        <w:rPr>
+          <w:sz w:val="24"/>
+        </w:rPr>
+        <w:t>Smart Shopping List</w:t>
+      </w:r>
+    </w:p>
+    <w:p>
+      <w:pPr>
+        <w:pStyle w:val="ListParagraph"/>
+        <w:numPr>
+          <w:ilvl w:val="1"/>
+          <w:numId w:val="4"/>
+        </w:numPr>
+        <w:rPr>
+          <w:sz w:val="24"/>
+        </w:rPr>
+      </w:pPr>
+      <w:r>
+        <w:rPr>
+          <w:sz w:val="24"/>
+        </w:rPr>
+        <w:t>Backtracks entries with those that have already been logged (so user don’t buy duplicates)</w:t>
+      </w:r>
+    </w:p>
+    <w:p>
+      <w:pPr>
+        <w:pStyle w:val="ListParagraph"/>
+        <w:numPr>
+          <w:ilvl w:val="0"/>
+          <w:numId w:val="4"/>
+        </w:numPr>
+        <w:rPr>
+          <w:sz w:val="24"/>
+        </w:rPr>
+      </w:pPr>
+      <w:r>
+        <w:rPr>
+          <w:sz w:val="24"/>
+        </w:rPr>
+        <w:t>Shared Expiration List</w:t>
+      </w:r>
+    </w:p>
+    <w:p>
+      <w:pPr>
+        <w:pStyle w:val="ListParagraph"/>
+        <w:numPr>
+          <w:ilvl w:val="1"/>
+          <w:numId w:val="4"/>
+        </w:numPr>
+        <w:rPr>
+          <w:sz w:val="24"/>
+        </w:rPr>
+      </w:pPr>
+      <w:r>
+        <w:rPr>
+          <w:sz w:val="24"/>
+        </w:rPr>
+        <w:t>People who use the same fridge can see what is already in there and choose which foods to get notifications for.</w:t>
+      </w:r>
+    </w:p>
+    <w:p>
+      <w:pPr>
+        <w:rPr>
+          <w:sz w:val="24"/>
+        </w:rPr>
+      </w:pPr>
+    </w:p>
+    <w:p>
+      <w:pPr>
+        <w:rPr>
+          <w:b/>
+          <w:sz w:val="24"/>
+        </w:rPr>
+      </w:pPr>
+      <w:r>
+        <w:rPr>
+          <w:b/>
+          <w:sz w:val="24"/>
+        </w:rPr>
+        <w:t>Technologies</w:t>
+      </w:r>
+    </w:p>
+    <w:p>
+      <w:pPr>
+        <w:rPr>
+          <w:sz w:val="24"/>
+        </w:rPr>
+      </w:pPr>
+      <w:r>
+        <w:rPr>
+          <w:sz w:val="24"/>
+        </w:rPr>
+        <w:t>For easy logging, I’d like to use barcode scanners or word recognition software that utilizes the camera.</w:t>
+      </w:r>
+    </w:p>
+    <w:p>
+      <w:pPr>
+        <w:rPr>
+          <w:sz w:val="24"/>
+        </w:rPr>
+      </w:pPr>
+    </w:p>
+    <w:p>
+      <w:pPr>
+        <w:rPr>
+          <w:b/>
+          <w:sz w:val="24"/>
+        </w:rPr>
+      </w:pPr>
+      <w:r>
+        <w:rPr>
+          <w:b/>
+          <w:sz w:val="24"/>
+        </w:rPr>
+        <w:t>External Data Sources</w:t>
+      </w:r>
+    </w:p>
+    <w:p>
+      <w:pPr>
+        <w:rPr>
+          <w:sz w:val="24"/>
+        </w:rPr>
+      </w:pPr>
+      <w:r>
+        <w:rPr>
+          <w:sz w:val="24"/>
+        </w:rPr>
+        <w:t xml:space="preserve">The USDA has a nice chart with some general guidelines of how long food should be stored on their website </w:t>
+      </w:r>
+      <w:r>
+        <w:rPr>
+          <w:b/>
+          <w:i/>
+          <w:sz w:val="24"/>
+        </w:rPr>
+        <w:t>fsis.usda.gov</w:t>
+      </w:r>
+      <w:r>
+        <w:rPr>
+          <w:sz w:val="24"/>
+        </w:rPr>
+        <w:t>, but all they have for these guidelines is a chart.</w:t>
+      </w:r>
+    </w:p>
+    <w:p>
+      <w:pPr>
+        <w:rPr>
+          <w:b/>
+          <w:sz w:val="24"/>
+        </w:rPr>
+      </w:pPr>
+    </w:p>
+    <w:p>
+      <w:pPr>
+        <w:rPr>
+          <w:b/>
+          <w:sz w:val="24"/>
+        </w:rPr>
+      </w:pPr>
+      <w:r>
+        <w:rPr>
+          <w:b/>
+          <w:sz w:val="24"/>
+        </w:rPr>
+        <w:t>External Code/Libraries</w:t>
+      </w:r>
+    </w:p>
+    <w:p>
+      <w:pPr>
+        <w:rPr>
+          <w:sz w:val="24"/>
+        </w:rPr>
+      </w:pPr>
+      <w:r>
+        <w:rPr>
+          <w:sz w:val="24"/>
+        </w:rPr>
+        <w:t>None come to mind</w:t>
+      </w:r>
+    </w:p>
+    <w:p>
+      <w:pPr>
+        <w:rPr>
+          <w:sz w:val="24"/>
+        </w:rPr>
+      </w:pPr>
+    </w:p>
+    <w:p>
+      <w:pPr>
+        <w:rPr>
+          <w:b/>
+          <w:sz w:val="24"/>
+        </w:rPr>
+      </w:pPr>
+      <w:r>
+        <w:rPr>
+          <w:b/>
+          <w:sz w:val="24"/>
+        </w:rPr>
+        <w:t>Past iOS Experience</w:t>
+      </w:r>
+    </w:p>
+    <w:p>
+      <w:pPr>
+        <w:rPr>
+          <w:sz w:val="24"/>
+        </w:rPr>
+      </w:pPr>
+      <w:r>
+        <w:rPr>
+          <w:sz w:val="24"/>
+        </w:rPr>
+        <w:t>I have been using an iPhone since the 3G, so I have expectations for the performance of the app. But I do not have any development experience outside of this class.</w:t>
+      </w:r>
     </w:p>
     <w:sectPr>
-      <w:headerReference w:type="default" r:id="rId6"/>
+      <w:headerReference w:type="default" r:id="rId7"/>
       <w:pgSz w:w="12240" w:h="15840"/>
       <w:pgMar w:top="1440" w:right="1440" w:bottom="1440" w:left="1440" w:header="720" w:footer="720" w:gutter="0"/>
       <w:cols w:space="720"/>
@@ -98,6 +535,475 @@
     </w:r>
   </w:p>
 </w:hdr>
+</file>
+
+<file path=word/numbering.xml><?xml version="1.0" encoding="utf-8"?>
+<w:numbering xmlns:wpc="http://schemas.microsoft.com/office/word/2010/wordprocessingCanvas" xmlns:mo="http://schemas.microsoft.com/office/mac/office/2008/main" xmlns:mc="http://schemas.openxmlformats.org/markup-compatibility/2006" xmlns:mv="urn:schemas-microsoft-com:mac:vml" xmlns:o="urn:schemas-microsoft-com:office:office" xmlns:r="http://schemas.openxmlformats.org/officeDocument/2006/relationships" xmlns:m="http://schemas.openxmlformats.org/officeDocument/2006/math" xmlns:v="urn:schemas-microsoft-com:vml" xmlns:wp14="http://schemas.microsoft.com/office/word/2010/wordprocessingDrawing" xmlns:wp="http://schemas.openxmlformats.org/drawingml/2006/wordprocessingDrawing" xmlns:w10="urn:schemas-microsoft-com:office:word" xmlns:w="http://schemas.openxmlformats.org/wordprocessingml/2006/main" xmlns:w14="http://schemas.microsoft.com/office/word/2010/wordml" xmlns:w15="http://schemas.microsoft.com/office/word/2012/wordml" xmlns:wpg="http://schemas.microsoft.com/office/word/2010/wordprocessingGroup" xmlns:wpi="http://schemas.microsoft.com/office/word/2010/wordprocessingInk" xmlns:wne="http://schemas.microsoft.com/office/word/2006/wordml" xmlns:wps="http://schemas.microsoft.com/office/word/2010/wordprocessingShape" mc:Ignorable="w14 w15 wp14">
+  <w:abstractNum w:abstractNumId="0">
+    <w:nsid w:val="30765E0C"/>
+    <w:multiLevelType w:val="hybridMultilevel"/>
+    <w:tmpl w:val="7318D0FE"/>
+    <w:lvl w:ilvl="0" w:tplc="04090001">
+      <w:start w:val="1"/>
+      <w:numFmt w:val="bullet"/>
+      <w:lvlText w:val=""/>
+      <w:lvlJc w:val="left"/>
+      <w:pPr>
+        <w:ind w:left="720" w:hanging="360"/>
+      </w:pPr>
+      <w:rPr>
+        <w:rFonts w:ascii="Symbol" w:hAnsi="Symbol" w:hint="default"/>
+      </w:rPr>
+    </w:lvl>
+    <w:lvl w:ilvl="1" w:tplc="04090003" w:tentative="1">
+      <w:start w:val="1"/>
+      <w:numFmt w:val="bullet"/>
+      <w:lvlText w:val="o"/>
+      <w:lvlJc w:val="left"/>
+      <w:pPr>
+        <w:ind w:left="1440" w:hanging="360"/>
+      </w:pPr>
+      <w:rPr>
+        <w:rFonts w:ascii="Courier New" w:hAnsi="Courier New" w:cs="Courier New" w:hint="default"/>
+      </w:rPr>
+    </w:lvl>
+    <w:lvl w:ilvl="2" w:tplc="04090005" w:tentative="1">
+      <w:start w:val="1"/>
+      <w:numFmt w:val="bullet"/>
+      <w:lvlText w:val=""/>
+      <w:lvlJc w:val="left"/>
+      <w:pPr>
+        <w:ind w:left="2160" w:hanging="360"/>
+      </w:pPr>
+      <w:rPr>
+        <w:rFonts w:ascii="Wingdings" w:hAnsi="Wingdings" w:hint="default"/>
+      </w:rPr>
+    </w:lvl>
+    <w:lvl w:ilvl="3" w:tplc="04090001" w:tentative="1">
+      <w:start w:val="1"/>
+      <w:numFmt w:val="bullet"/>
+      <w:lvlText w:val=""/>
+      <w:lvlJc w:val="left"/>
+      <w:pPr>
+        <w:ind w:left="2880" w:hanging="360"/>
+      </w:pPr>
+      <w:rPr>
+        <w:rFonts w:ascii="Symbol" w:hAnsi="Symbol" w:hint="default"/>
+      </w:rPr>
+    </w:lvl>
+    <w:lvl w:ilvl="4" w:tplc="04090003" w:tentative="1">
+      <w:start w:val="1"/>
+      <w:numFmt w:val="bullet"/>
+      <w:lvlText w:val="o"/>
+      <w:lvlJc w:val="left"/>
+      <w:pPr>
+        <w:ind w:left="3600" w:hanging="360"/>
+      </w:pPr>
+      <w:rPr>
+        <w:rFonts w:ascii="Courier New" w:hAnsi="Courier New" w:cs="Courier New" w:hint="default"/>
+      </w:rPr>
+    </w:lvl>
+    <w:lvl w:ilvl="5" w:tplc="04090005" w:tentative="1">
+      <w:start w:val="1"/>
+      <w:numFmt w:val="bullet"/>
+      <w:lvlText w:val=""/>
+      <w:lvlJc w:val="left"/>
+      <w:pPr>
+        <w:ind w:left="4320" w:hanging="360"/>
+      </w:pPr>
+      <w:rPr>
+        <w:rFonts w:ascii="Wingdings" w:hAnsi="Wingdings" w:hint="default"/>
+      </w:rPr>
+    </w:lvl>
+    <w:lvl w:ilvl="6" w:tplc="04090001" w:tentative="1">
+      <w:start w:val="1"/>
+      <w:numFmt w:val="bullet"/>
+      <w:lvlText w:val=""/>
+      <w:lvlJc w:val="left"/>
+      <w:pPr>
+        <w:ind w:left="5040" w:hanging="360"/>
+      </w:pPr>
+      <w:rPr>
+        <w:rFonts w:ascii="Symbol" w:hAnsi="Symbol" w:hint="default"/>
+      </w:rPr>
+    </w:lvl>
+    <w:lvl w:ilvl="7" w:tplc="04090003" w:tentative="1">
+      <w:start w:val="1"/>
+      <w:numFmt w:val="bullet"/>
+      <w:lvlText w:val="o"/>
+      <w:lvlJc w:val="left"/>
+      <w:pPr>
+        <w:ind w:left="5760" w:hanging="360"/>
+      </w:pPr>
+      <w:rPr>
+        <w:rFonts w:ascii="Courier New" w:hAnsi="Courier New" w:cs="Courier New" w:hint="default"/>
+      </w:rPr>
+    </w:lvl>
+    <w:lvl w:ilvl="8" w:tplc="04090005" w:tentative="1">
+      <w:start w:val="1"/>
+      <w:numFmt w:val="bullet"/>
+      <w:lvlText w:val=""/>
+      <w:lvlJc w:val="left"/>
+      <w:pPr>
+        <w:ind w:left="6480" w:hanging="360"/>
+      </w:pPr>
+      <w:rPr>
+        <w:rFonts w:ascii="Wingdings" w:hAnsi="Wingdings" w:hint="default"/>
+      </w:rPr>
+    </w:lvl>
+  </w:abstractNum>
+  <w:abstractNum w:abstractNumId="1">
+    <w:nsid w:val="3CD86593"/>
+    <w:multiLevelType w:val="hybridMultilevel"/>
+    <w:tmpl w:val="3008ECFE"/>
+    <w:lvl w:ilvl="0" w:tplc="04090001">
+      <w:start w:val="1"/>
+      <w:numFmt w:val="bullet"/>
+      <w:lvlText w:val=""/>
+      <w:lvlJc w:val="left"/>
+      <w:pPr>
+        <w:ind w:left="720" w:hanging="360"/>
+      </w:pPr>
+      <w:rPr>
+        <w:rFonts w:ascii="Symbol" w:hAnsi="Symbol" w:hint="default"/>
+      </w:rPr>
+    </w:lvl>
+    <w:lvl w:ilvl="1" w:tplc="04090003">
+      <w:start w:val="1"/>
+      <w:numFmt w:val="bullet"/>
+      <w:lvlText w:val="o"/>
+      <w:lvlJc w:val="left"/>
+      <w:pPr>
+        <w:ind w:left="1440" w:hanging="360"/>
+      </w:pPr>
+      <w:rPr>
+        <w:rFonts w:ascii="Courier New" w:hAnsi="Courier New" w:cs="Courier New" w:hint="default"/>
+      </w:rPr>
+    </w:lvl>
+    <w:lvl w:ilvl="2" w:tplc="04090005" w:tentative="1">
+      <w:start w:val="1"/>
+      <w:numFmt w:val="bullet"/>
+      <w:lvlText w:val=""/>
+      <w:lvlJc w:val="left"/>
+      <w:pPr>
+        <w:ind w:left="2160" w:hanging="360"/>
+      </w:pPr>
+      <w:rPr>
+        <w:rFonts w:ascii="Wingdings" w:hAnsi="Wingdings" w:hint="default"/>
+      </w:rPr>
+    </w:lvl>
+    <w:lvl w:ilvl="3" w:tplc="04090001" w:tentative="1">
+      <w:start w:val="1"/>
+      <w:numFmt w:val="bullet"/>
+      <w:lvlText w:val=""/>
+      <w:lvlJc w:val="left"/>
+      <w:pPr>
+        <w:ind w:left="2880" w:hanging="360"/>
+      </w:pPr>
+      <w:rPr>
+        <w:rFonts w:ascii="Symbol" w:hAnsi="Symbol" w:hint="default"/>
+      </w:rPr>
+    </w:lvl>
+    <w:lvl w:ilvl="4" w:tplc="04090003" w:tentative="1">
+      <w:start w:val="1"/>
+      <w:numFmt w:val="bullet"/>
+      <w:lvlText w:val="o"/>
+      <w:lvlJc w:val="left"/>
+      <w:pPr>
+        <w:ind w:left="3600" w:hanging="360"/>
+      </w:pPr>
+      <w:rPr>
+        <w:rFonts w:ascii="Courier New" w:hAnsi="Courier New" w:cs="Courier New" w:hint="default"/>
+      </w:rPr>
+    </w:lvl>
+    <w:lvl w:ilvl="5" w:tplc="04090005" w:tentative="1">
+      <w:start w:val="1"/>
+      <w:numFmt w:val="bullet"/>
+      <w:lvlText w:val=""/>
+      <w:lvlJc w:val="left"/>
+      <w:pPr>
+        <w:ind w:left="4320" w:hanging="360"/>
+      </w:pPr>
+      <w:rPr>
+        <w:rFonts w:ascii="Wingdings" w:hAnsi="Wingdings" w:hint="default"/>
+      </w:rPr>
+    </w:lvl>
+    <w:lvl w:ilvl="6" w:tplc="04090001" w:tentative="1">
+      <w:start w:val="1"/>
+      <w:numFmt w:val="bullet"/>
+      <w:lvlText w:val=""/>
+      <w:lvlJc w:val="left"/>
+      <w:pPr>
+        <w:ind w:left="5040" w:hanging="360"/>
+      </w:pPr>
+      <w:rPr>
+        <w:rFonts w:ascii="Symbol" w:hAnsi="Symbol" w:hint="default"/>
+      </w:rPr>
+    </w:lvl>
+    <w:lvl w:ilvl="7" w:tplc="04090003" w:tentative="1">
+      <w:start w:val="1"/>
+      <w:numFmt w:val="bullet"/>
+      <w:lvlText w:val="o"/>
+      <w:lvlJc w:val="left"/>
+      <w:pPr>
+        <w:ind w:left="5760" w:hanging="360"/>
+      </w:pPr>
+      <w:rPr>
+        <w:rFonts w:ascii="Courier New" w:hAnsi="Courier New" w:cs="Courier New" w:hint="default"/>
+      </w:rPr>
+    </w:lvl>
+    <w:lvl w:ilvl="8" w:tplc="04090005" w:tentative="1">
+      <w:start w:val="1"/>
+      <w:numFmt w:val="bullet"/>
+      <w:lvlText w:val=""/>
+      <w:lvlJc w:val="left"/>
+      <w:pPr>
+        <w:ind w:left="6480" w:hanging="360"/>
+      </w:pPr>
+      <w:rPr>
+        <w:rFonts w:ascii="Wingdings" w:hAnsi="Wingdings" w:hint="default"/>
+      </w:rPr>
+    </w:lvl>
+  </w:abstractNum>
+  <w:abstractNum w:abstractNumId="2">
+    <w:nsid w:val="428E0BF0"/>
+    <w:multiLevelType w:val="hybridMultilevel"/>
+    <w:tmpl w:val="4F90D558"/>
+    <w:lvl w:ilvl="0" w:tplc="04090001">
+      <w:start w:val="1"/>
+      <w:numFmt w:val="bullet"/>
+      <w:lvlText w:val=""/>
+      <w:lvlJc w:val="left"/>
+      <w:pPr>
+        <w:ind w:left="720" w:hanging="360"/>
+      </w:pPr>
+      <w:rPr>
+        <w:rFonts w:ascii="Symbol" w:hAnsi="Symbol" w:hint="default"/>
+      </w:rPr>
+    </w:lvl>
+    <w:lvl w:ilvl="1" w:tplc="04090003">
+      <w:start w:val="1"/>
+      <w:numFmt w:val="bullet"/>
+      <w:lvlText w:val="o"/>
+      <w:lvlJc w:val="left"/>
+      <w:pPr>
+        <w:ind w:left="1440" w:hanging="360"/>
+      </w:pPr>
+      <w:rPr>
+        <w:rFonts w:ascii="Courier New" w:hAnsi="Courier New" w:cs="Courier New" w:hint="default"/>
+      </w:rPr>
+    </w:lvl>
+    <w:lvl w:ilvl="2" w:tplc="04090005" w:tentative="1">
+      <w:start w:val="1"/>
+      <w:numFmt w:val="bullet"/>
+      <w:lvlText w:val=""/>
+      <w:lvlJc w:val="left"/>
+      <w:pPr>
+        <w:ind w:left="2160" w:hanging="360"/>
+      </w:pPr>
+      <w:rPr>
+        <w:rFonts w:ascii="Wingdings" w:hAnsi="Wingdings" w:hint="default"/>
+      </w:rPr>
+    </w:lvl>
+    <w:lvl w:ilvl="3" w:tplc="04090001" w:tentative="1">
+      <w:start w:val="1"/>
+      <w:numFmt w:val="bullet"/>
+      <w:lvlText w:val=""/>
+      <w:lvlJc w:val="left"/>
+      <w:pPr>
+        <w:ind w:left="2880" w:hanging="360"/>
+      </w:pPr>
+      <w:rPr>
+        <w:rFonts w:ascii="Symbol" w:hAnsi="Symbol" w:hint="default"/>
+      </w:rPr>
+    </w:lvl>
+    <w:lvl w:ilvl="4" w:tplc="04090003" w:tentative="1">
+      <w:start w:val="1"/>
+      <w:numFmt w:val="bullet"/>
+      <w:lvlText w:val="o"/>
+      <w:lvlJc w:val="left"/>
+      <w:pPr>
+        <w:ind w:left="3600" w:hanging="360"/>
+      </w:pPr>
+      <w:rPr>
+        <w:rFonts w:ascii="Courier New" w:hAnsi="Courier New" w:cs="Courier New" w:hint="default"/>
+      </w:rPr>
+    </w:lvl>
+    <w:lvl w:ilvl="5" w:tplc="04090005" w:tentative="1">
+      <w:start w:val="1"/>
+      <w:numFmt w:val="bullet"/>
+      <w:lvlText w:val=""/>
+      <w:lvlJc w:val="left"/>
+      <w:pPr>
+        <w:ind w:left="4320" w:hanging="360"/>
+      </w:pPr>
+      <w:rPr>
+        <w:rFonts w:ascii="Wingdings" w:hAnsi="Wingdings" w:hint="default"/>
+      </w:rPr>
+    </w:lvl>
+    <w:lvl w:ilvl="6" w:tplc="04090001" w:tentative="1">
+      <w:start w:val="1"/>
+      <w:numFmt w:val="bullet"/>
+      <w:lvlText w:val=""/>
+      <w:lvlJc w:val="left"/>
+      <w:pPr>
+        <w:ind w:left="5040" w:hanging="360"/>
+      </w:pPr>
+      <w:rPr>
+        <w:rFonts w:ascii="Symbol" w:hAnsi="Symbol" w:hint="default"/>
+      </w:rPr>
+    </w:lvl>
+    <w:lvl w:ilvl="7" w:tplc="04090003" w:tentative="1">
+      <w:start w:val="1"/>
+      <w:numFmt w:val="bullet"/>
+      <w:lvlText w:val="o"/>
+      <w:lvlJc w:val="left"/>
+      <w:pPr>
+        <w:ind w:left="5760" w:hanging="360"/>
+      </w:pPr>
+      <w:rPr>
+        <w:rFonts w:ascii="Courier New" w:hAnsi="Courier New" w:cs="Courier New" w:hint="default"/>
+      </w:rPr>
+    </w:lvl>
+    <w:lvl w:ilvl="8" w:tplc="04090005" w:tentative="1">
+      <w:start w:val="1"/>
+      <w:numFmt w:val="bullet"/>
+      <w:lvlText w:val=""/>
+      <w:lvlJc w:val="left"/>
+      <w:pPr>
+        <w:ind w:left="6480" w:hanging="360"/>
+      </w:pPr>
+      <w:rPr>
+        <w:rFonts w:ascii="Wingdings" w:hAnsi="Wingdings" w:hint="default"/>
+      </w:rPr>
+    </w:lvl>
+  </w:abstractNum>
+  <w:abstractNum w:abstractNumId="3">
+    <w:nsid w:val="49201F41"/>
+    <w:multiLevelType w:val="hybridMultilevel"/>
+    <w:tmpl w:val="7ECCBB50"/>
+    <w:lvl w:ilvl="0" w:tplc="04090001">
+      <w:start w:val="1"/>
+      <w:numFmt w:val="bullet"/>
+      <w:lvlText w:val=""/>
+      <w:lvlJc w:val="left"/>
+      <w:pPr>
+        <w:ind w:left="720" w:hanging="360"/>
+      </w:pPr>
+      <w:rPr>
+        <w:rFonts w:ascii="Symbol" w:hAnsi="Symbol" w:hint="default"/>
+      </w:rPr>
+    </w:lvl>
+    <w:lvl w:ilvl="1" w:tplc="04090003" w:tentative="1">
+      <w:start w:val="1"/>
+      <w:numFmt w:val="bullet"/>
+      <w:lvlText w:val="o"/>
+      <w:lvlJc w:val="left"/>
+      <w:pPr>
+        <w:ind w:left="1440" w:hanging="360"/>
+      </w:pPr>
+      <w:rPr>
+        <w:rFonts w:ascii="Courier New" w:hAnsi="Courier New" w:cs="Courier New" w:hint="default"/>
+      </w:rPr>
+    </w:lvl>
+    <w:lvl w:ilvl="2" w:tplc="04090005" w:tentative="1">
+      <w:start w:val="1"/>
+      <w:numFmt w:val="bullet"/>
+      <w:lvlText w:val=""/>
+      <w:lvlJc w:val="left"/>
+      <w:pPr>
+        <w:ind w:left="2160" w:hanging="360"/>
+      </w:pPr>
+      <w:rPr>
+        <w:rFonts w:ascii="Wingdings" w:hAnsi="Wingdings" w:hint="default"/>
+      </w:rPr>
+    </w:lvl>
+    <w:lvl w:ilvl="3" w:tplc="04090001" w:tentative="1">
+      <w:start w:val="1"/>
+      <w:numFmt w:val="bullet"/>
+      <w:lvlText w:val=""/>
+      <w:lvlJc w:val="left"/>
+      <w:pPr>
+        <w:ind w:left="2880" w:hanging="360"/>
+      </w:pPr>
+      <w:rPr>
+        <w:rFonts w:ascii="Symbol" w:hAnsi="Symbol" w:hint="default"/>
+      </w:rPr>
+    </w:lvl>
+    <w:lvl w:ilvl="4" w:tplc="04090003" w:tentative="1">
+      <w:start w:val="1"/>
+      <w:numFmt w:val="bullet"/>
+      <w:lvlText w:val="o"/>
+      <w:lvlJc w:val="left"/>
+      <w:pPr>
+        <w:ind w:left="3600" w:hanging="360"/>
+      </w:pPr>
+      <w:rPr>
+        <w:rFonts w:ascii="Courier New" w:hAnsi="Courier New" w:cs="Courier New" w:hint="default"/>
+      </w:rPr>
+    </w:lvl>
+    <w:lvl w:ilvl="5" w:tplc="04090005" w:tentative="1">
+      <w:start w:val="1"/>
+      <w:numFmt w:val="bullet"/>
+      <w:lvlText w:val=""/>
+      <w:lvlJc w:val="left"/>
+      <w:pPr>
+        <w:ind w:left="4320" w:hanging="360"/>
+      </w:pPr>
+      <w:rPr>
+        <w:rFonts w:ascii="Wingdings" w:hAnsi="Wingdings" w:hint="default"/>
+      </w:rPr>
+    </w:lvl>
+    <w:lvl w:ilvl="6" w:tplc="04090001" w:tentative="1">
+      <w:start w:val="1"/>
+      <w:numFmt w:val="bullet"/>
+      <w:lvlText w:val=""/>
+      <w:lvlJc w:val="left"/>
+      <w:pPr>
+        <w:ind w:left="5040" w:hanging="360"/>
+      </w:pPr>
+      <w:rPr>
+        <w:rFonts w:ascii="Symbol" w:hAnsi="Symbol" w:hint="default"/>
+      </w:rPr>
+    </w:lvl>
+    <w:lvl w:ilvl="7" w:tplc="04090003" w:tentative="1">
+      <w:start w:val="1"/>
+      <w:numFmt w:val="bullet"/>
+      <w:lvlText w:val="o"/>
+      <w:lvlJc w:val="left"/>
+      <w:pPr>
+        <w:ind w:left="5760" w:hanging="360"/>
+      </w:pPr>
+      <w:rPr>
+        <w:rFonts w:ascii="Courier New" w:hAnsi="Courier New" w:cs="Courier New" w:hint="default"/>
+      </w:rPr>
+    </w:lvl>
+    <w:lvl w:ilvl="8" w:tplc="04090005" w:tentative="1">
+      <w:start w:val="1"/>
+      <w:numFmt w:val="bullet"/>
+      <w:lvlText w:val=""/>
+      <w:lvlJc w:val="left"/>
+      <w:pPr>
+        <w:ind w:left="6480" w:hanging="360"/>
+      </w:pPr>
+      <w:rPr>
+        <w:rFonts w:ascii="Wingdings" w:hAnsi="Wingdings" w:hint="default"/>
+      </w:rPr>
+    </w:lvl>
+  </w:abstractNum>
+  <w:num w:numId="1">
+    <w:abstractNumId w:val="0"/>
+  </w:num>
+  <w:num w:numId="2">
+    <w:abstractNumId w:val="2"/>
+  </w:num>
+  <w:num w:numId="3">
+    <w:abstractNumId w:val="3"/>
+  </w:num>
+  <w:num w:numId="4">
+    <w:abstractNumId w:val="1"/>
+  </w:num>
+</w:numbering>
 </file>
 
 <file path=word/styles.xml><?xml version="1.0" encoding="utf-8"?>
@@ -570,6 +1476,17 @@
     <w:uiPriority w:val="99"/>
     <w:rsid w:val="0016054C"/>
   </w:style>
+  <w:style w:type="paragraph" w:styleId="ListParagraph">
+    <w:name w:val="List Paragraph"/>
+    <w:basedOn w:val="Normal"/>
+    <w:uiPriority w:val="34"/>
+    <w:qFormat/>
+    <w:rsid w:val="00720AD1"/>
+    <w:pPr>
+      <w:ind w:left="720"/>
+      <w:contextualSpacing/>
+    </w:pPr>
+  </w:style>
 </w:styles>
 </file>
 

</xml_diff>